<commit_message>
Ammended enum and Arduino to Algo
</commit_message>
<xml_diff>
--- a/Communication Format.docx
+++ b/Communication Format.docx
@@ -1,6 +1,6 @@
 
 <file path=word/document.xml><?xml version="1.0" encoding="utf-8"?>
-<w:document xmlns:wpc="http://schemas.microsoft.com/office/word/2010/wordprocessingCanvas" xmlns:cx="http://schemas.microsoft.com/office/drawing/2014/chartex" xmlns:cx1="http://schemas.microsoft.com/office/drawing/2015/9/8/chartex" xmlns:cx2="http://schemas.microsoft.com/office/drawing/2015/10/21/chartex" xmlns:cx3="http://schemas.microsoft.com/office/drawing/2016/5/9/chartex" xmlns:cx4="http://schemas.microsoft.com/office/drawing/2016/5/10/chartex" xmlns:cx5="http://schemas.microsoft.com/office/drawing/2016/5/11/chartex" xmlns:cx6="http://schemas.microsoft.com/office/drawing/2016/5/12/chartex" xmlns:cx7="http://schemas.microsoft.com/office/drawing/2016/5/13/chartex" xmlns:cx8="http://schemas.microsoft.com/office/drawing/2016/5/14/chartex" xmlns:mc="http://schemas.openxmlformats.org/markup-compatibility/2006" xmlns:aink="http://schemas.microsoft.com/office/drawing/2016/ink" xmlns:am3d="http://schemas.microsoft.com/office/drawing/2017/model3d" xmlns:o="urn:schemas-microsoft-com:office:office" xmlns:r="http://schemas.openxmlformats.org/officeDocument/2006/relationships" xmlns:m="http://schemas.openxmlformats.org/officeDocument/2006/math" xmlns:v="urn:schemas-microsoft-com:vml" xmlns:wp14="http://schemas.microsoft.com/office/word/2010/wordprocessingDrawing" xmlns:wp="http://schemas.openxmlformats.org/drawingml/2006/wordprocessingDrawing" xmlns:w10="urn:schemas-microsoft-com:office:word" xmlns:w="http://schemas.openxmlformats.org/wordprocessingml/2006/main" xmlns:w14="http://schemas.microsoft.com/office/word/2010/wordml" xmlns:w15="http://schemas.microsoft.com/office/word/2012/wordml" xmlns:w16cid="http://schemas.microsoft.com/office/word/2016/wordml/cid" xmlns:w16se="http://schemas.microsoft.com/office/word/2015/wordml/symex" xmlns:wpg="http://schemas.microsoft.com/office/word/2010/wordprocessingGroup" xmlns:wpi="http://schemas.microsoft.com/office/word/2010/wordprocessingInk" xmlns:wne="http://schemas.microsoft.com/office/word/2006/wordml" xmlns:wps="http://schemas.microsoft.com/office/word/2010/wordprocessingShape" mc:Ignorable="w14 w15 w16se w16cid wp14">
+<w:document xmlns:wpc="http://schemas.microsoft.com/office/word/2010/wordprocessingCanvas" xmlns:cx="http://schemas.microsoft.com/office/drawing/2014/chartex" xmlns:cx1="http://schemas.microsoft.com/office/drawing/2015/9/8/chartex" xmlns:mc="http://schemas.openxmlformats.org/markup-compatibility/2006" xmlns:o="urn:schemas-microsoft-com:office:office" xmlns:r="http://schemas.openxmlformats.org/officeDocument/2006/relationships" xmlns:m="http://schemas.openxmlformats.org/officeDocument/2006/math" xmlns:v="urn:schemas-microsoft-com:vml" xmlns:wp14="http://schemas.microsoft.com/office/word/2010/wordprocessingDrawing" xmlns:wp="http://schemas.openxmlformats.org/drawingml/2006/wordprocessingDrawing" xmlns:w10="urn:schemas-microsoft-com:office:word" xmlns:w="http://schemas.openxmlformats.org/wordprocessingml/2006/main" xmlns:w14="http://schemas.microsoft.com/office/word/2010/wordml" xmlns:w15="http://schemas.microsoft.com/office/word/2012/wordml" xmlns:w16se="http://schemas.microsoft.com/office/word/2015/wordml/symex" xmlns:wpg="http://schemas.microsoft.com/office/word/2010/wordprocessingGroup" xmlns:wpi="http://schemas.microsoft.com/office/word/2010/wordprocessingInk" xmlns:wne="http://schemas.microsoft.com/office/word/2006/wordml" xmlns:wps="http://schemas.microsoft.com/office/word/2010/wordprocessingShape" mc:Ignorable="w14 w15 w16se wp14">
   <w:body>
     <w:p>
       <w:pPr>
@@ -103,25 +103,21 @@
     </w:p>
     <w:p>
       <w:r>
-        <w:t>FORWARD, TURN_LEFT, TURN_RI</w:t>
-      </w:r>
-      <w:r>
-        <w:t>GHT, BACKWARD, CALIBRATE, ERROR,</w:t>
+        <w:t>FORWARD, TURN_LE</w:t>
+      </w:r>
+      <w:r>
+        <w:t>FT, TURN_RIGHT, BACKWARD, ALIGN_FRONT, ALIGN_RIGHT, SEND_SENSORS, ERROR,</w:t>
       </w:r>
       <w:r>
         <w:t xml:space="preserve"> STARTEXP, E</w:t>
       </w:r>
       <w:r>
-        <w:t>NDEXP, STARTFAST</w:t>
-      </w:r>
-      <w:r>
-        <w:t>, ENDFAST,</w:t>
-      </w:r>
-      <w:r>
-        <w:t xml:space="preserve"> ROBOT_POS;</w:t>
-      </w:r>
-    </w:p>
-    <w:p>
+        <w:t>NDEXP, STARTFAST, ENDFAST, STOP, ROBOT_POS;</w:t>
+      </w:r>
+    </w:p>
+    <w:p>
+      <w:bookmarkStart w:id="0" w:name="_GoBack"/>
+      <w:bookmarkEnd w:id="0"/>
       <w:r>
         <w:rPr>
           <w:b/>
@@ -249,18 +245,10 @@
         <w:t>|And|</w:t>
       </w:r>
       <w:r>
-        <w:t>0</w:t>
-      </w:r>
-      <w:proofErr w:type="gramStart"/>
-      <w:r>
-        <w:t>|</w:t>
-      </w:r>
-      <w:r>
-        <w:t>{</w:t>
-      </w:r>
-      <w:proofErr w:type="gramEnd"/>
-      <w:r>
-        <w:t>1-10} (Steps)</w:t>
+        <w:t>0|</w:t>
+      </w:r>
+      <w:r>
+        <w:t>{1-10} (Steps)</w:t>
       </w:r>
     </w:p>
     <w:p>
@@ -310,16 +298,11 @@
       <w:r>
         <w:t>3</w:t>
       </w:r>
-      <w:proofErr w:type="gramStart"/>
       <w:r>
         <w:t>|</w:t>
       </w:r>
       <w:r>
-        <w:t>{</w:t>
-      </w:r>
-      <w:proofErr w:type="gramEnd"/>
-      <w:r>
-        <w:t>1-10}</w:t>
+        <w:t>{1-10}</w:t>
       </w:r>
       <w:r>
         <w:t xml:space="preserve"> (</w:t>
@@ -367,13 +350,8 @@
         <w:t>|And</w:t>
       </w:r>
       <w:proofErr w:type="spellEnd"/>
-      <w:proofErr w:type="gramStart"/>
-      <w:r>
-        <w:t>|{</w:t>
-      </w:r>
-      <w:proofErr w:type="gramEnd"/>
-      <w:r>
-        <w:t>6-10}|</w:t>
+      <w:r>
+        <w:t>|{6-10}|</w:t>
       </w:r>
     </w:p>
     <w:p>
@@ -396,15 +374,7 @@
         <w:t>Alg</w:t>
       </w:r>
       <w:r>
-        <w:t>|And|11|{0-</w:t>
-      </w:r>
-      <w:proofErr w:type="gramStart"/>
-      <w:r>
-        <w:t>19}(</w:t>
-      </w:r>
-      <w:proofErr w:type="gramEnd"/>
-      <w:r>
-        <w:t>row),{0-14}(col)</w:t>
+        <w:t>|And|11|{0-19}(row),{0-14}(col)</w:t>
       </w:r>
     </w:p>
     <w:p>
@@ -459,13 +429,8 @@
         <w:t>And|Alg</w:t>
       </w:r>
       <w:proofErr w:type="spellEnd"/>
-      <w:proofErr w:type="gramStart"/>
-      <w:r>
-        <w:t>|{</w:t>
-      </w:r>
-      <w:proofErr w:type="gramEnd"/>
-      <w:r>
-        <w:t>6,</w:t>
+      <w:r>
+        <w:t>|{6,</w:t>
       </w:r>
       <w:r>
         <w:t>7,</w:t>
@@ -491,15 +456,7 @@
         </w:numPr>
       </w:pPr>
       <w:r>
-        <w:t>Alg|And|11|{0-</w:t>
-      </w:r>
-      <w:proofErr w:type="gramStart"/>
-      <w:r>
-        <w:t>19}(</w:t>
-      </w:r>
-      <w:proofErr w:type="gramEnd"/>
-      <w:r>
-        <w:t>row),{0-14}(col)</w:t>
+        <w:t>Alg|And|11|{0-19}(row),{0-14}(col)</w:t>
       </w:r>
     </w:p>
     <w:p>
@@ -556,13 +513,8 @@
       <w:r>
         <w:t xml:space="preserve">manual </w:t>
       </w:r>
-      <w:proofErr w:type="gramStart"/>
-      <w:r>
-        <w:t>remote control</w:t>
-      </w:r>
-      <w:proofErr w:type="gramEnd"/>
-      <w:r>
-        <w:t xml:space="preserve"> navigation via Android</w:t>
+      <w:r>
+        <w:t>remote control navigation via Android</w:t>
       </w:r>
       <w:r>
         <w:t xml:space="preserve"> controller</w:t>
@@ -642,8 +594,6 @@
       <w:r>
         <w:t>|</w:t>
       </w:r>
-      <w:bookmarkStart w:id="0" w:name="_GoBack"/>
-      <w:bookmarkEnd w:id="0"/>
     </w:p>
     <w:p>
       <w:pPr>
@@ -698,15 +648,7 @@
         <w:t>Alg|Ar</w:t>
       </w:r>
       <w:r>
-        <w:t>d|0</w:t>
-      </w:r>
-      <w:proofErr w:type="gramStart"/>
-      <w:r>
-        <w:t>|{</w:t>
-      </w:r>
-      <w:proofErr w:type="gramEnd"/>
-      <w:r>
-        <w:t>1-10} (Steps)</w:t>
+        <w:t>d|0|{1-10} (Steps)</w:t>
       </w:r>
     </w:p>
     <w:p>
@@ -748,15 +690,7 @@
         </w:numPr>
       </w:pPr>
       <w:r>
-        <w:t>Alg|Ard|3</w:t>
-      </w:r>
-      <w:proofErr w:type="gramStart"/>
-      <w:r>
-        <w:t>|{</w:t>
-      </w:r>
-      <w:proofErr w:type="gramEnd"/>
-      <w:r>
-        <w:t>1-10} (Steps)</w:t>
+        <w:t>Alg|Ard|3|{1-10} (Steps)</w:t>
       </w:r>
     </w:p>
     <w:p>
@@ -859,7 +793,7 @@
 </file>
 
 <file path=word/numbering.xml><?xml version="1.0" encoding="utf-8"?>
-<w:numbering xmlns:wpc="http://schemas.microsoft.com/office/word/2010/wordprocessingCanvas" xmlns:cx="http://schemas.microsoft.com/office/drawing/2014/chartex" xmlns:cx1="http://schemas.microsoft.com/office/drawing/2015/9/8/chartex" xmlns:cx2="http://schemas.microsoft.com/office/drawing/2015/10/21/chartex" xmlns:cx3="http://schemas.microsoft.com/office/drawing/2016/5/9/chartex" xmlns:cx4="http://schemas.microsoft.com/office/drawing/2016/5/10/chartex" xmlns:cx5="http://schemas.microsoft.com/office/drawing/2016/5/11/chartex" xmlns:cx6="http://schemas.microsoft.com/office/drawing/2016/5/12/chartex" xmlns:cx7="http://schemas.microsoft.com/office/drawing/2016/5/13/chartex" xmlns:cx8="http://schemas.microsoft.com/office/drawing/2016/5/14/chartex" xmlns:mc="http://schemas.openxmlformats.org/markup-compatibility/2006" xmlns:aink="http://schemas.microsoft.com/office/drawing/2016/ink" xmlns:am3d="http://schemas.microsoft.com/office/drawing/2017/model3d" xmlns:o="urn:schemas-microsoft-com:office:office" xmlns:r="http://schemas.openxmlformats.org/officeDocument/2006/relationships" xmlns:m="http://schemas.openxmlformats.org/officeDocument/2006/math" xmlns:v="urn:schemas-microsoft-com:vml" xmlns:wp14="http://schemas.microsoft.com/office/word/2010/wordprocessingDrawing" xmlns:wp="http://schemas.openxmlformats.org/drawingml/2006/wordprocessingDrawing" xmlns:w10="urn:schemas-microsoft-com:office:word" xmlns:w="http://schemas.openxmlformats.org/wordprocessingml/2006/main" xmlns:w14="http://schemas.microsoft.com/office/word/2010/wordml" xmlns:w15="http://schemas.microsoft.com/office/word/2012/wordml" xmlns:w16cid="http://schemas.microsoft.com/office/word/2016/wordml/cid" xmlns:w16se="http://schemas.microsoft.com/office/word/2015/wordml/symex" xmlns:wpg="http://schemas.microsoft.com/office/word/2010/wordprocessingGroup" xmlns:wpi="http://schemas.microsoft.com/office/word/2010/wordprocessingInk" xmlns:wne="http://schemas.microsoft.com/office/word/2006/wordml" xmlns:wps="http://schemas.microsoft.com/office/word/2010/wordprocessingShape" mc:Ignorable="w14 w15 w16se w16cid wp14">
+<w:numbering xmlns:wpc="http://schemas.microsoft.com/office/word/2010/wordprocessingCanvas" xmlns:cx="http://schemas.microsoft.com/office/drawing/2014/chartex" xmlns:cx1="http://schemas.microsoft.com/office/drawing/2015/9/8/chartex" xmlns:mc="http://schemas.openxmlformats.org/markup-compatibility/2006" xmlns:o="urn:schemas-microsoft-com:office:office" xmlns:r="http://schemas.openxmlformats.org/officeDocument/2006/relationships" xmlns:m="http://schemas.openxmlformats.org/officeDocument/2006/math" xmlns:v="urn:schemas-microsoft-com:vml" xmlns:wp14="http://schemas.microsoft.com/office/word/2010/wordprocessingDrawing" xmlns:wp="http://schemas.openxmlformats.org/drawingml/2006/wordprocessingDrawing" xmlns:w10="urn:schemas-microsoft-com:office:word" xmlns:w="http://schemas.openxmlformats.org/wordprocessingml/2006/main" xmlns:w14="http://schemas.microsoft.com/office/word/2010/wordml" xmlns:w15="http://schemas.microsoft.com/office/word/2012/wordml" xmlns:w16se="http://schemas.microsoft.com/office/word/2015/wordml/symex" xmlns:wpg="http://schemas.microsoft.com/office/word/2010/wordprocessingGroup" xmlns:wpi="http://schemas.microsoft.com/office/word/2010/wordprocessingInk" xmlns:wne="http://schemas.microsoft.com/office/word/2006/wordml" xmlns:wps="http://schemas.microsoft.com/office/word/2010/wordprocessingShape" mc:Ignorable="w14 w15 w16se wp14">
   <w:abstractNum w:abstractNumId="0" w15:restartNumberingAfterBreak="0">
     <w:nsid w:val="070735ED"/>
     <w:multiLevelType w:val="hybridMultilevel"/>
@@ -1312,7 +1246,7 @@
 </file>
 
 <file path=word/styles.xml><?xml version="1.0" encoding="utf-8"?>
-<w:styles xmlns:mc="http://schemas.openxmlformats.org/markup-compatibility/2006" xmlns:r="http://schemas.openxmlformats.org/officeDocument/2006/relationships" xmlns:w="http://schemas.openxmlformats.org/wordprocessingml/2006/main" xmlns:w14="http://schemas.microsoft.com/office/word/2010/wordml" xmlns:w15="http://schemas.microsoft.com/office/word/2012/wordml" xmlns:w16cid="http://schemas.microsoft.com/office/word/2016/wordml/cid" xmlns:w16se="http://schemas.microsoft.com/office/word/2015/wordml/symex" mc:Ignorable="w14 w15 w16se w16cid">
+<w:styles xmlns:mc="http://schemas.openxmlformats.org/markup-compatibility/2006" xmlns:r="http://schemas.openxmlformats.org/officeDocument/2006/relationships" xmlns:w="http://schemas.openxmlformats.org/wordprocessingml/2006/main" xmlns:w14="http://schemas.microsoft.com/office/word/2010/wordml" xmlns:w15="http://schemas.microsoft.com/office/word/2012/wordml" xmlns:w16se="http://schemas.microsoft.com/office/word/2015/wordml/symex" mc:Ignorable="w14 w15 w16se">
   <w:docDefaults>
     <w:rPrDefault>
       <w:rPr>
@@ -1328,7 +1262,7 @@
       </w:pPr>
     </w:pPrDefault>
   </w:docDefaults>
-  <w:latentStyles w:defLockedState="0" w:defUIPriority="99" w:defSemiHidden="0" w:defUnhideWhenUsed="0" w:defQFormat="0" w:count="375">
+  <w:latentStyles w:defLockedState="0" w:defUIPriority="99" w:defSemiHidden="0" w:defUnhideWhenUsed="0" w:defQFormat="0" w:count="371">
     <w:lsdException w:name="Normal" w:uiPriority="0" w:qFormat="1"/>
     <w:lsdException w:name="heading 1" w:uiPriority="9" w:qFormat="1"/>
     <w:lsdException w:name="heading 2" w:semiHidden="1" w:uiPriority="9" w:unhideWhenUsed="1" w:qFormat="1"/>
@@ -1700,10 +1634,6 @@
     <w:lsdException w:name="List Table 5 Dark Accent 6" w:uiPriority="50"/>
     <w:lsdException w:name="List Table 6 Colorful Accent 6" w:uiPriority="51"/>
     <w:lsdException w:name="List Table 7 Colorful Accent 6" w:uiPriority="52"/>
-    <w:lsdException w:name="Mention" w:semiHidden="1" w:unhideWhenUsed="1"/>
-    <w:lsdException w:name="Smart Hyperlink" w:semiHidden="1" w:unhideWhenUsed="1"/>
-    <w:lsdException w:name="Hashtag" w:semiHidden="1" w:unhideWhenUsed="1"/>
-    <w:lsdException w:name="Unresolved Mention" w:semiHidden="1" w:unhideWhenUsed="1"/>
   </w:latentStyles>
   <w:style w:type="paragraph" w:default="1" w:styleId="Normal">
     <w:name w:val="Normal"/>
@@ -2084,7 +2014,7 @@
 </file>
 
 <file path=customXml/itemProps1.xml><?xml version="1.0" encoding="utf-8"?>
-<ds:datastoreItem xmlns:ds="http://schemas.openxmlformats.org/officeDocument/2006/customXml" ds:itemID="{F112D55F-07D3-4A6C-B20C-DCCF61A9CD2F}">
+<ds:datastoreItem xmlns:ds="http://schemas.openxmlformats.org/officeDocument/2006/customXml" ds:itemID="{484215D0-9053-49FC-B7B7-3F109955CC90}">
   <ds:schemaRefs>
     <ds:schemaRef ds:uri="http://schemas.openxmlformats.org/officeDocument/2006/bibliography"/>
   </ds:schemaRefs>

</xml_diff>

<commit_message>
Updated Arduino Command From and To Algo
</commit_message>
<xml_diff>
--- a/Communication Format.docx
+++ b/Communication Format.docx
@@ -116,8 +116,6 @@
       </w:r>
     </w:p>
     <w:p>
-      <w:bookmarkStart w:id="0" w:name="_GoBack"/>
-      <w:bookmarkEnd w:id="0"/>
       <w:r>
         <w:rPr>
           <w:b/>
@@ -645,10 +643,7 @@
         </w:numPr>
       </w:pPr>
       <w:r>
-        <w:t>Alg|Ar</w:t>
-      </w:r>
-      <w:r>
-        <w:t>d|0|{1-10} (Steps)</w:t>
+        <w:t>[Alg|Ard|0|{1-10} (Steps)]</w:t>
       </w:r>
     </w:p>
     <w:p>
@@ -660,10 +655,7 @@
         </w:numPr>
       </w:pPr>
       <w:r>
-        <w:t>Alg|Ar</w:t>
-      </w:r>
-      <w:r>
-        <w:t>d|1|</w:t>
+        <w:t>[Alg|Ard|1|0]</w:t>
       </w:r>
     </w:p>
     <w:p>
@@ -675,10 +667,7 @@
         </w:numPr>
       </w:pPr>
       <w:r>
-        <w:t>Alg|Ar</w:t>
-      </w:r>
-      <w:r>
-        <w:t>d|2|</w:t>
+        <w:t>[Alg|Ard|2|1]</w:t>
       </w:r>
     </w:p>
     <w:p>
@@ -690,7 +679,7 @@
         </w:numPr>
       </w:pPr>
       <w:r>
-        <w:t>Alg|Ard|3|{1-10} (Steps)</w:t>
+        <w:t>[Alg|Ard|3|{1-10} (Steps)]</w:t>
       </w:r>
     </w:p>
     <w:p>
@@ -702,7 +691,77 @@
         </w:numPr>
       </w:pPr>
       <w:r>
-        <w:t>Alg|Ard|4|</w:t>
+        <w:t>[Alg|Ard|4|10]</w:t>
+      </w:r>
+    </w:p>
+    <w:p>
+      <w:proofErr w:type="gramStart"/>
+      <w:r>
+        <w:t>0 :</w:t>
+      </w:r>
+      <w:proofErr w:type="gramEnd"/>
+      <w:r>
+        <w:t xml:space="preserve"> FORWARD</w:t>
+      </w:r>
+    </w:p>
+    <w:p>
+      <w:proofErr w:type="gramStart"/>
+      <w:r>
+        <w:t>1</w:t>
+      </w:r>
+      <w:proofErr w:type="gramEnd"/>
+      <w:r>
+        <w:t>: TURN_LEFT</w:t>
+      </w:r>
+    </w:p>
+    <w:p>
+      <w:proofErr w:type="gramStart"/>
+      <w:r>
+        <w:t>2</w:t>
+      </w:r>
+      <w:proofErr w:type="gramEnd"/>
+      <w:r>
+        <w:t>: TURN_RIGHT</w:t>
+      </w:r>
+    </w:p>
+    <w:p>
+      <w:proofErr w:type="gramStart"/>
+      <w:r>
+        <w:t>3</w:t>
+      </w:r>
+      <w:proofErr w:type="gramEnd"/>
+      <w:r>
+        <w:t>: BACKWARD</w:t>
+      </w:r>
+    </w:p>
+    <w:p>
+      <w:proofErr w:type="gramStart"/>
+      <w:r>
+        <w:t>4</w:t>
+      </w:r>
+      <w:proofErr w:type="gramEnd"/>
+      <w:r>
+        <w:t>: ALIGN_FRONT</w:t>
+      </w:r>
+    </w:p>
+    <w:p>
+      <w:proofErr w:type="gramStart"/>
+      <w:r>
+        <w:t>5</w:t>
+      </w:r>
+      <w:proofErr w:type="gramEnd"/>
+      <w:r>
+        <w:t>: ALIGN_RIGHT</w:t>
+      </w:r>
+    </w:p>
+    <w:p>
+      <w:proofErr w:type="gramStart"/>
+      <w:r>
+        <w:t>6</w:t>
+      </w:r>
+      <w:proofErr w:type="gramEnd"/>
+      <w:r>
+        <w:t>: SEND_SENSORS</w:t>
       </w:r>
     </w:p>
     <w:p>
@@ -764,7 +823,18 @@
         </w:rPr>
       </w:pPr>
       <w:r>
-        <w:t>Ard|Alg|Sensor|1:Data,2:Data,3:Data,4:Data … (First number corresponds to sensor number)</w:t>
+        <w:t>Ard|Alg|Sensor|1:RawData:Block,2:RawData:Block,3:RawData:Block,4:RawData:Block,5:RawData:Block,6:RawData:Block</w:t>
+      </w:r>
+    </w:p>
+    <w:p>
+      <w:pPr>
+        <w:pStyle w:val="ListParagraph"/>
+        <w:rPr>
+          <w:b/>
+        </w:rPr>
+      </w:pPr>
+      <w:r>
+        <w:t>(First number corresponds to sensor number)</w:t>
       </w:r>
       <w:r>
         <w:rPr>
@@ -773,7 +843,82 @@
         <w:t xml:space="preserve"> </w:t>
       </w:r>
     </w:p>
-    <w:p/>
+    <w:p>
+      <w:pPr>
+        <w:pStyle w:val="ListParagraph"/>
+        <w:rPr>
+          <w:b/>
+        </w:rPr>
+      </w:pPr>
+    </w:p>
+    <w:p>
+      <w:pPr>
+        <w:pStyle w:val="ListParagraph"/>
+      </w:pPr>
+      <w:r>
+        <w:t>1 – Front Sensor (Left)</w:t>
+      </w:r>
+    </w:p>
+    <w:p>
+      <w:pPr>
+        <w:pStyle w:val="ListParagraph"/>
+      </w:pPr>
+      <w:r>
+        <w:t>2 – Front Sensor (</w:t>
+      </w:r>
+      <w:proofErr w:type="spellStart"/>
+      <w:r>
+        <w:t>Center</w:t>
+      </w:r>
+      <w:proofErr w:type="spellEnd"/>
+      <w:r>
+        <w:t>)</w:t>
+      </w:r>
+    </w:p>
+    <w:p>
+      <w:pPr>
+        <w:pStyle w:val="ListParagraph"/>
+      </w:pPr>
+      <w:r>
+        <w:t>3 – Front Sensor (Right)</w:t>
+      </w:r>
+    </w:p>
+    <w:p>
+      <w:pPr>
+        <w:pStyle w:val="ListParagraph"/>
+      </w:pPr>
+      <w:r>
+        <w:t>4 – Right Sensor (Top)</w:t>
+      </w:r>
+    </w:p>
+    <w:p>
+      <w:pPr>
+        <w:pStyle w:val="ListParagraph"/>
+      </w:pPr>
+      <w:r>
+        <w:t>5 – Right Sensor (Below)</w:t>
+      </w:r>
+    </w:p>
+    <w:p>
+      <w:pPr>
+        <w:pStyle w:val="ListParagraph"/>
+      </w:pPr>
+      <w:r>
+        <w:t>6 – Left Sensor</w:t>
+      </w:r>
+    </w:p>
+    <w:p>
+      <w:pPr>
+        <w:pStyle w:val="ListParagraph"/>
+        <w:rPr>
+          <w:b/>
+        </w:rPr>
+      </w:pPr>
+    </w:p>
+    <w:p>
+      <w:bookmarkStart w:id="0" w:name="_GoBack"/>
+      <w:bookmarkEnd w:id="0"/>
+    </w:p>
     <w:p>
       <w:pPr>
         <w:rPr>
@@ -2014,7 +2159,7 @@
 </file>
 
 <file path=customXml/itemProps1.xml><?xml version="1.0" encoding="utf-8"?>
-<ds:datastoreItem xmlns:ds="http://schemas.openxmlformats.org/officeDocument/2006/customXml" ds:itemID="{484215D0-9053-49FC-B7B7-3F109955CC90}">
+<ds:datastoreItem xmlns:ds="http://schemas.openxmlformats.org/officeDocument/2006/customXml" ds:itemID="{9006389C-666F-4C15-888C-3C4F3383749B}">
   <ds:schemaRefs>
     <ds:schemaRef ds:uri="http://schemas.openxmlformats.org/officeDocument/2006/bibliography"/>
   </ds:schemaRefs>

</xml_diff>

<commit_message>
Addition of Msg Passing to Ard
</commit_message>
<xml_diff>
--- a/Communication Format.docx
+++ b/Communication Format.docx
@@ -1,6 +1,6 @@
 
 <file path=word/document.xml><?xml version="1.0" encoding="utf-8"?>
-<w:document xmlns:wpc="http://schemas.microsoft.com/office/word/2010/wordprocessingCanvas" xmlns:cx="http://schemas.microsoft.com/office/drawing/2014/chartex" xmlns:cx1="http://schemas.microsoft.com/office/drawing/2015/9/8/chartex" xmlns:mc="http://schemas.openxmlformats.org/markup-compatibility/2006" xmlns:o="urn:schemas-microsoft-com:office:office" xmlns:r="http://schemas.openxmlformats.org/officeDocument/2006/relationships" xmlns:m="http://schemas.openxmlformats.org/officeDocument/2006/math" xmlns:v="urn:schemas-microsoft-com:vml" xmlns:wp14="http://schemas.microsoft.com/office/word/2010/wordprocessingDrawing" xmlns:wp="http://schemas.openxmlformats.org/drawingml/2006/wordprocessingDrawing" xmlns:w10="urn:schemas-microsoft-com:office:word" xmlns:w="http://schemas.openxmlformats.org/wordprocessingml/2006/main" xmlns:w14="http://schemas.microsoft.com/office/word/2010/wordml" xmlns:w15="http://schemas.microsoft.com/office/word/2012/wordml" xmlns:w16se="http://schemas.microsoft.com/office/word/2015/wordml/symex" xmlns:wpg="http://schemas.microsoft.com/office/word/2010/wordprocessingGroup" xmlns:wpi="http://schemas.microsoft.com/office/word/2010/wordprocessingInk" xmlns:wne="http://schemas.microsoft.com/office/word/2006/wordml" xmlns:wps="http://schemas.microsoft.com/office/word/2010/wordprocessingShape" mc:Ignorable="w14 w15 w16se wp14">
+<w:document xmlns:wpc="http://schemas.microsoft.com/office/word/2010/wordprocessingCanvas" xmlns:cx="http://schemas.microsoft.com/office/drawing/2014/chartex" xmlns:cx1="http://schemas.microsoft.com/office/drawing/2015/9/8/chartex" xmlns:cx2="http://schemas.microsoft.com/office/drawing/2015/10/21/chartex" xmlns:cx3="http://schemas.microsoft.com/office/drawing/2016/5/9/chartex" xmlns:cx4="http://schemas.microsoft.com/office/drawing/2016/5/10/chartex" xmlns:cx5="http://schemas.microsoft.com/office/drawing/2016/5/11/chartex" xmlns:cx6="http://schemas.microsoft.com/office/drawing/2016/5/12/chartex" xmlns:cx7="http://schemas.microsoft.com/office/drawing/2016/5/13/chartex" xmlns:cx8="http://schemas.microsoft.com/office/drawing/2016/5/14/chartex" xmlns:mc="http://schemas.openxmlformats.org/markup-compatibility/2006" xmlns:aink="http://schemas.microsoft.com/office/drawing/2016/ink" xmlns:am3d="http://schemas.microsoft.com/office/drawing/2017/model3d" xmlns:o="urn:schemas-microsoft-com:office:office" xmlns:r="http://schemas.openxmlformats.org/officeDocument/2006/relationships" xmlns:m="http://schemas.openxmlformats.org/officeDocument/2006/math" xmlns:v="urn:schemas-microsoft-com:vml" xmlns:wp14="http://schemas.microsoft.com/office/word/2010/wordprocessingDrawing" xmlns:wp="http://schemas.openxmlformats.org/drawingml/2006/wordprocessingDrawing" xmlns:w10="urn:schemas-microsoft-com:office:word" xmlns:w="http://schemas.openxmlformats.org/wordprocessingml/2006/main" xmlns:w14="http://schemas.microsoft.com/office/word/2010/wordml" xmlns:w15="http://schemas.microsoft.com/office/word/2012/wordml" xmlns:w16cid="http://schemas.microsoft.com/office/word/2016/wordml/cid" xmlns:w16se="http://schemas.microsoft.com/office/word/2015/wordml/symex" xmlns:wpg="http://schemas.microsoft.com/office/word/2010/wordprocessingGroup" xmlns:wpi="http://schemas.microsoft.com/office/word/2010/wordprocessingInk" xmlns:wne="http://schemas.microsoft.com/office/word/2006/wordml" xmlns:wps="http://schemas.microsoft.com/office/word/2010/wordprocessingShape" mc:Ignorable="w14 w15 w16se w16cid wp14">
   <w:body>
     <w:p>
       <w:pPr>
@@ -108,11 +108,16 @@
       <w:r>
         <w:t>FT, TURN_RIGHT, BACKWARD, ALIGN_FRONT, ALIGN_RIGHT, SEND_SENSORS, ERROR,</w:t>
       </w:r>
-      <w:r>
-        <w:t xml:space="preserve"> STARTEXP, E</w:t>
-      </w:r>
-      <w:r>
-        <w:t>NDEXP, STARTFAST, ENDFAST, STOP, ROBOT_POS;</w:t>
+      <w:bookmarkStart w:id="0" w:name="_GoBack"/>
+      <w:bookmarkEnd w:id="0"/>
+      <w:r>
+        <w:t xml:space="preserve"> E</w:t>
+      </w:r>
+      <w:r>
+        <w:t>NDEXP, ENDFAST, STOP, ROBOT_PO</w:t>
+      </w:r>
+      <w:r>
+        <w:t>S.</w:t>
       </w:r>
     </w:p>
     <w:p>
@@ -372,7 +377,24 @@
         <w:t>Alg</w:t>
       </w:r>
       <w:r>
-        <w:t>|And|11|{0-19}(row),{0-14}(col)</w:t>
+        <w:t>|And|11|{0-</w:t>
+      </w:r>
+      <w:proofErr w:type="gramStart"/>
+      <w:r>
+        <w:t>19}(</w:t>
+      </w:r>
+      <w:proofErr w:type="gramEnd"/>
+      <w:r>
+        <w:t>row),{0-14}(col)</w:t>
+      </w:r>
+      <w:r>
+        <w:t>,</w:t>
+      </w:r>
+      <w:r>
+        <w:t>DIRECTION,</w:t>
+      </w:r>
+      <w:r>
+        <w:t>WAYROW, WAYCOL</w:t>
       </w:r>
     </w:p>
     <w:p>
@@ -705,63 +727,33 @@
       </w:r>
     </w:p>
     <w:p>
-      <w:proofErr w:type="gramStart"/>
-      <w:r>
-        <w:t>1</w:t>
-      </w:r>
-      <w:proofErr w:type="gramEnd"/>
-      <w:r>
-        <w:t>: TURN_LEFT</w:t>
-      </w:r>
-    </w:p>
-    <w:p>
-      <w:proofErr w:type="gramStart"/>
-      <w:r>
-        <w:t>2</w:t>
-      </w:r>
-      <w:proofErr w:type="gramEnd"/>
-      <w:r>
-        <w:t>: TURN_RIGHT</w:t>
-      </w:r>
-    </w:p>
-    <w:p>
-      <w:proofErr w:type="gramStart"/>
-      <w:r>
-        <w:t>3</w:t>
-      </w:r>
-      <w:proofErr w:type="gramEnd"/>
-      <w:r>
-        <w:t>: BACKWARD</w:t>
-      </w:r>
-    </w:p>
-    <w:p>
-      <w:proofErr w:type="gramStart"/>
-      <w:r>
-        <w:t>4</w:t>
-      </w:r>
-      <w:proofErr w:type="gramEnd"/>
-      <w:r>
-        <w:t>: ALIGN_FRONT</w:t>
-      </w:r>
-    </w:p>
-    <w:p>
-      <w:proofErr w:type="gramStart"/>
-      <w:r>
-        <w:t>5</w:t>
-      </w:r>
-      <w:proofErr w:type="gramEnd"/>
-      <w:r>
-        <w:t>: ALIGN_RIGHT</w:t>
-      </w:r>
-    </w:p>
-    <w:p>
-      <w:proofErr w:type="gramStart"/>
-      <w:r>
-        <w:t>6</w:t>
-      </w:r>
-      <w:proofErr w:type="gramEnd"/>
-      <w:r>
-        <w:t>: SEND_SENSORS</w:t>
+      <w:r>
+        <w:t>1: TURN_LEFT</w:t>
+      </w:r>
+    </w:p>
+    <w:p>
+      <w:r>
+        <w:t>2: TURN_RIGHT</w:t>
+      </w:r>
+    </w:p>
+    <w:p>
+      <w:r>
+        <w:t>3: BACKWARD</w:t>
+      </w:r>
+    </w:p>
+    <w:p>
+      <w:r>
+        <w:t>4: ALIGN_FRONT</w:t>
+      </w:r>
+    </w:p>
+    <w:p>
+      <w:r>
+        <w:t>5: ALIGN_RIGHT</w:t>
+      </w:r>
+    </w:p>
+    <w:p>
+      <w:r>
+        <w:t>6: SEND_SENSORS</w:t>
       </w:r>
     </w:p>
     <w:p>
@@ -915,10 +907,7 @@
         </w:rPr>
       </w:pPr>
     </w:p>
-    <w:p>
-      <w:bookmarkStart w:id="0" w:name="_GoBack"/>
-      <w:bookmarkEnd w:id="0"/>
-    </w:p>
+    <w:p/>
     <w:p>
       <w:pPr>
         <w:rPr>
@@ -938,7 +927,7 @@
 </file>
 
 <file path=word/numbering.xml><?xml version="1.0" encoding="utf-8"?>
-<w:numbering xmlns:wpc="http://schemas.microsoft.com/office/word/2010/wordprocessingCanvas" xmlns:cx="http://schemas.microsoft.com/office/drawing/2014/chartex" xmlns:cx1="http://schemas.microsoft.com/office/drawing/2015/9/8/chartex" xmlns:mc="http://schemas.openxmlformats.org/markup-compatibility/2006" xmlns:o="urn:schemas-microsoft-com:office:office" xmlns:r="http://schemas.openxmlformats.org/officeDocument/2006/relationships" xmlns:m="http://schemas.openxmlformats.org/officeDocument/2006/math" xmlns:v="urn:schemas-microsoft-com:vml" xmlns:wp14="http://schemas.microsoft.com/office/word/2010/wordprocessingDrawing" xmlns:wp="http://schemas.openxmlformats.org/drawingml/2006/wordprocessingDrawing" xmlns:w10="urn:schemas-microsoft-com:office:word" xmlns:w="http://schemas.openxmlformats.org/wordprocessingml/2006/main" xmlns:w14="http://schemas.microsoft.com/office/word/2010/wordml" xmlns:w15="http://schemas.microsoft.com/office/word/2012/wordml" xmlns:w16se="http://schemas.microsoft.com/office/word/2015/wordml/symex" xmlns:wpg="http://schemas.microsoft.com/office/word/2010/wordprocessingGroup" xmlns:wpi="http://schemas.microsoft.com/office/word/2010/wordprocessingInk" xmlns:wne="http://schemas.microsoft.com/office/word/2006/wordml" xmlns:wps="http://schemas.microsoft.com/office/word/2010/wordprocessingShape" mc:Ignorable="w14 w15 w16se wp14">
+<w:numbering xmlns:wpc="http://schemas.microsoft.com/office/word/2010/wordprocessingCanvas" xmlns:cx="http://schemas.microsoft.com/office/drawing/2014/chartex" xmlns:cx1="http://schemas.microsoft.com/office/drawing/2015/9/8/chartex" xmlns:cx2="http://schemas.microsoft.com/office/drawing/2015/10/21/chartex" xmlns:cx3="http://schemas.microsoft.com/office/drawing/2016/5/9/chartex" xmlns:cx4="http://schemas.microsoft.com/office/drawing/2016/5/10/chartex" xmlns:cx5="http://schemas.microsoft.com/office/drawing/2016/5/11/chartex" xmlns:cx6="http://schemas.microsoft.com/office/drawing/2016/5/12/chartex" xmlns:cx7="http://schemas.microsoft.com/office/drawing/2016/5/13/chartex" xmlns:cx8="http://schemas.microsoft.com/office/drawing/2016/5/14/chartex" xmlns:mc="http://schemas.openxmlformats.org/markup-compatibility/2006" xmlns:aink="http://schemas.microsoft.com/office/drawing/2016/ink" xmlns:am3d="http://schemas.microsoft.com/office/drawing/2017/model3d" xmlns:o="urn:schemas-microsoft-com:office:office" xmlns:r="http://schemas.openxmlformats.org/officeDocument/2006/relationships" xmlns:m="http://schemas.openxmlformats.org/officeDocument/2006/math" xmlns:v="urn:schemas-microsoft-com:vml" xmlns:wp14="http://schemas.microsoft.com/office/word/2010/wordprocessingDrawing" xmlns:wp="http://schemas.openxmlformats.org/drawingml/2006/wordprocessingDrawing" xmlns:w10="urn:schemas-microsoft-com:office:word" xmlns:w="http://schemas.openxmlformats.org/wordprocessingml/2006/main" xmlns:w14="http://schemas.microsoft.com/office/word/2010/wordml" xmlns:w15="http://schemas.microsoft.com/office/word/2012/wordml" xmlns:w16cid="http://schemas.microsoft.com/office/word/2016/wordml/cid" xmlns:w16se="http://schemas.microsoft.com/office/word/2015/wordml/symex" xmlns:wpg="http://schemas.microsoft.com/office/word/2010/wordprocessingGroup" xmlns:wpi="http://schemas.microsoft.com/office/word/2010/wordprocessingInk" xmlns:wne="http://schemas.microsoft.com/office/word/2006/wordml" xmlns:wps="http://schemas.microsoft.com/office/word/2010/wordprocessingShape" mc:Ignorable="w14 w15 w16se w16cid wp14">
   <w:abstractNum w:abstractNumId="0" w15:restartNumberingAfterBreak="0">
     <w:nsid w:val="070735ED"/>
     <w:multiLevelType w:val="hybridMultilevel"/>
@@ -1391,7 +1380,7 @@
 </file>
 
 <file path=word/styles.xml><?xml version="1.0" encoding="utf-8"?>
-<w:styles xmlns:mc="http://schemas.openxmlformats.org/markup-compatibility/2006" xmlns:r="http://schemas.openxmlformats.org/officeDocument/2006/relationships" xmlns:w="http://schemas.openxmlformats.org/wordprocessingml/2006/main" xmlns:w14="http://schemas.microsoft.com/office/word/2010/wordml" xmlns:w15="http://schemas.microsoft.com/office/word/2012/wordml" xmlns:w16se="http://schemas.microsoft.com/office/word/2015/wordml/symex" mc:Ignorable="w14 w15 w16se">
+<w:styles xmlns:mc="http://schemas.openxmlformats.org/markup-compatibility/2006" xmlns:r="http://schemas.openxmlformats.org/officeDocument/2006/relationships" xmlns:w="http://schemas.openxmlformats.org/wordprocessingml/2006/main" xmlns:w14="http://schemas.microsoft.com/office/word/2010/wordml" xmlns:w15="http://schemas.microsoft.com/office/word/2012/wordml" xmlns:w16cid="http://schemas.microsoft.com/office/word/2016/wordml/cid" xmlns:w16se="http://schemas.microsoft.com/office/word/2015/wordml/symex" mc:Ignorable="w14 w15 w16se w16cid">
   <w:docDefaults>
     <w:rPrDefault>
       <w:rPr>
@@ -1407,7 +1396,7 @@
       </w:pPr>
     </w:pPrDefault>
   </w:docDefaults>
-  <w:latentStyles w:defLockedState="0" w:defUIPriority="99" w:defSemiHidden="0" w:defUnhideWhenUsed="0" w:defQFormat="0" w:count="371">
+  <w:latentStyles w:defLockedState="0" w:defUIPriority="99" w:defSemiHidden="0" w:defUnhideWhenUsed="0" w:defQFormat="0" w:count="375">
     <w:lsdException w:name="Normal" w:uiPriority="0" w:qFormat="1"/>
     <w:lsdException w:name="heading 1" w:uiPriority="9" w:qFormat="1"/>
     <w:lsdException w:name="heading 2" w:semiHidden="1" w:uiPriority="9" w:unhideWhenUsed="1" w:qFormat="1"/>
@@ -1513,7 +1502,6 @@
     <w:lsdException w:name="HTML Sample" w:semiHidden="1" w:unhideWhenUsed="1"/>
     <w:lsdException w:name="HTML Typewriter" w:semiHidden="1" w:unhideWhenUsed="1"/>
     <w:lsdException w:name="HTML Variable" w:semiHidden="1" w:unhideWhenUsed="1"/>
-    <w:lsdException w:name="Normal Table" w:semiHidden="1" w:unhideWhenUsed="1"/>
     <w:lsdException w:name="annotation subject" w:semiHidden="1" w:unhideWhenUsed="1"/>
     <w:lsdException w:name="No List" w:semiHidden="1" w:unhideWhenUsed="1"/>
     <w:lsdException w:name="Outline List 1" w:semiHidden="1" w:unhideWhenUsed="1"/>
@@ -1557,10 +1545,8 @@
     <w:lsdException w:name="Table Elegant" w:semiHidden="1" w:unhideWhenUsed="1"/>
     <w:lsdException w:name="Table Professional" w:semiHidden="1" w:unhideWhenUsed="1"/>
     <w:lsdException w:name="Table Subtle 1" w:semiHidden="1" w:unhideWhenUsed="1"/>
-    <w:lsdException w:name="Table Subtle 2" w:semiHidden="1" w:unhideWhenUsed="1"/>
     <w:lsdException w:name="Table Web 1" w:semiHidden="1" w:unhideWhenUsed="1"/>
     <w:lsdException w:name="Table Web 2" w:semiHidden="1" w:unhideWhenUsed="1"/>
-    <w:lsdException w:name="Table Web 3" w:semiHidden="1" w:unhideWhenUsed="1"/>
     <w:lsdException w:name="Balloon Text" w:semiHidden="1" w:unhideWhenUsed="1"/>
     <w:lsdException w:name="Table Grid" w:uiPriority="39"/>
     <w:lsdException w:name="Table Theme" w:semiHidden="1" w:unhideWhenUsed="1"/>
@@ -1779,6 +1765,10 @@
     <w:lsdException w:name="List Table 5 Dark Accent 6" w:uiPriority="50"/>
     <w:lsdException w:name="List Table 6 Colorful Accent 6" w:uiPriority="51"/>
     <w:lsdException w:name="List Table 7 Colorful Accent 6" w:uiPriority="52"/>
+    <w:lsdException w:name="Mention" w:semiHidden="1" w:unhideWhenUsed="1"/>
+    <w:lsdException w:name="Smart Hyperlink" w:semiHidden="1" w:unhideWhenUsed="1"/>
+    <w:lsdException w:name="Hashtag" w:semiHidden="1" w:unhideWhenUsed="1"/>
+    <w:lsdException w:name="Unresolved Mention" w:semiHidden="1" w:unhideWhenUsed="1"/>
   </w:latentStyles>
   <w:style w:type="paragraph" w:default="1" w:styleId="Normal">
     <w:name w:val="Normal"/>
@@ -2159,7 +2149,7 @@
 </file>
 
 <file path=customXml/itemProps1.xml><?xml version="1.0" encoding="utf-8"?>
-<ds:datastoreItem xmlns:ds="http://schemas.openxmlformats.org/officeDocument/2006/customXml" ds:itemID="{9006389C-666F-4C15-888C-3C4F3383749B}">
+<ds:datastoreItem xmlns:ds="http://schemas.openxmlformats.org/officeDocument/2006/customXml" ds:itemID="{D2DB8092-4C08-4078-B10B-AB067590577F}">
   <ds:schemaRefs>
     <ds:schemaRef ds:uri="http://schemas.openxmlformats.org/officeDocument/2006/bibliography"/>
   </ds:schemaRefs>

</xml_diff>

<commit_message>
Alg to And: Update robot position (Added DIRECTION)
Android needs to let Algo know about STARTEXP and STARTFAST as well.
</commit_message>
<xml_diff>
--- a/Communication Format.docx
+++ b/Communication Format.docx
@@ -108,8 +108,6 @@
       <w:r>
         <w:t>FT, TURN_RIGHT, BACKWARD, ALIGN_FRONT, ALIGN_RIGHT, SEND_SENSORS, ERROR,</w:t>
       </w:r>
-      <w:bookmarkStart w:id="0" w:name="_GoBack"/>
-      <w:bookmarkEnd w:id="0"/>
       <w:r>
         <w:t xml:space="preserve"> E</w:t>
       </w:r>
@@ -117,7 +115,10 @@
         <w:t>NDEXP, ENDFAST, STOP, ROBOT_PO</w:t>
       </w:r>
       <w:r>
-        <w:t>S.</w:t>
+        <w:t>S</w:t>
+      </w:r>
+      <w:r>
+        <w:t>.</w:t>
       </w:r>
     </w:p>
     <w:p>
@@ -195,6 +196,10 @@
       <w:r>
         <w:t xml:space="preserve"> (hex)</w:t>
       </w:r>
+      <w:r>
+        <w:tab/>
+        <w:t>// Part 1: Explored/Unexplored</w:t>
+      </w:r>
     </w:p>
     <w:p>
       <w:pPr>
@@ -213,6 +218,10 @@
       <w:r>
         <w:t xml:space="preserve"> (hex)</w:t>
       </w:r>
+      <w:r>
+        <w:tab/>
+        <w:t>// Part 2: Among the explored, obstacle/no obstacle.</w:t>
+      </w:r>
     </w:p>
     <w:p>
       <w:pPr>
@@ -319,14 +328,40 @@
     </w:p>
     <w:p>
       <w:pPr>
+        <w:ind w:left="360"/>
+      </w:pPr>
+      <w:r>
+        <w:t>Status Commands</w:t>
+      </w:r>
+      <w:bookmarkStart w:id="0" w:name="_GoBack"/>
+      <w:bookmarkEnd w:id="0"/>
+    </w:p>
+    <w:p>
+      <w:pPr>
         <w:pStyle w:val="ListParagraph"/>
         <w:numPr>
           <w:ilvl w:val="0"/>
           <w:numId w:val="1"/>
         </w:numPr>
       </w:pPr>
-      <w:r>
-        <w:t>Alg|And|4|</w:t>
+      <w:proofErr w:type="spellStart"/>
+      <w:r>
+        <w:t>Alg</w:t>
+      </w:r>
+      <w:r>
+        <w:t>|And</w:t>
+      </w:r>
+      <w:proofErr w:type="spellEnd"/>
+      <w:proofErr w:type="gramStart"/>
+      <w:r>
+        <w:t>|{</w:t>
+      </w:r>
+      <w:proofErr w:type="gramEnd"/>
+      <w:r>
+        <w:t>4</w:t>
+      </w:r>
+      <w:r>
+        <w:t>-10}|</w:t>
       </w:r>
     </w:p>
     <w:p>
@@ -334,7 +369,7 @@
         <w:ind w:left="360"/>
       </w:pPr>
       <w:r>
-        <w:t>Status Commands</w:t>
+        <w:t xml:space="preserve">Update Robot </w:t>
       </w:r>
     </w:p>
     <w:p>
@@ -345,38 +380,10 @@
           <w:numId w:val="1"/>
         </w:numPr>
       </w:pPr>
-      <w:proofErr w:type="spellStart"/>
       <w:r>
         <w:t>Alg</w:t>
       </w:r>
       <w:r>
-        <w:t>|And</w:t>
-      </w:r>
-      <w:proofErr w:type="spellEnd"/>
-      <w:r>
-        <w:t>|{6-10}|</w:t>
-      </w:r>
-    </w:p>
-    <w:p>
-      <w:pPr>
-        <w:ind w:left="360"/>
-      </w:pPr>
-      <w:r>
-        <w:t xml:space="preserve">Update Robot </w:t>
-      </w:r>
-    </w:p>
-    <w:p>
-      <w:pPr>
-        <w:pStyle w:val="ListParagraph"/>
-        <w:numPr>
-          <w:ilvl w:val="0"/>
-          <w:numId w:val="1"/>
-        </w:numPr>
-      </w:pPr>
-      <w:r>
-        <w:t>Alg</w:t>
-      </w:r>
-      <w:r>
         <w:t>|And|11|{0-</w:t>
       </w:r>
       <w:proofErr w:type="gramStart"/>
@@ -391,10 +398,7 @@
         <w:t>,</w:t>
       </w:r>
       <w:r>
-        <w:t>DIRECTION,</w:t>
-      </w:r>
-      <w:r>
-        <w:t>WAYROW, WAYCOL</w:t>
+        <w:t>DIRECTION</w:t>
       </w:r>
     </w:p>
     <w:p>
@@ -476,7 +480,27 @@
         </w:numPr>
       </w:pPr>
       <w:r>
-        <w:t>Alg|And|11|{0-19}(row),{0-14}(col)</w:t>
+        <w:t>And</w:t>
+      </w:r>
+      <w:r>
+        <w:t>|A</w:t>
+      </w:r>
+      <w:r>
+        <w:t>lg</w:t>
+      </w:r>
+      <w:r>
+        <w:t>|11|{0-</w:t>
+      </w:r>
+      <w:proofErr w:type="gramStart"/>
+      <w:r>
+        <w:t>19}(</w:t>
+      </w:r>
+      <w:proofErr w:type="gramEnd"/>
+      <w:r>
+        <w:t>row),{0-14}(col)</w:t>
+      </w:r>
+      <w:r>
+        <w:t>,DIRECTION,WAYROW, WAYCOL</w:t>
       </w:r>
     </w:p>
     <w:p>
@@ -487,15 +511,32 @@
           <w:u w:val="single"/>
         </w:rPr>
       </w:pPr>
-    </w:p>
-    <w:p>
-      <w:pPr>
+      <w:r>
         <w:rPr>
           <w:b/>
           <w:highlight w:val="yellow"/>
           <w:u w:val="single"/>
         </w:rPr>
-      </w:pPr>
+        <w:t xml:space="preserve">**Android needs to send to </w:t>
+      </w:r>
+      <w:proofErr w:type="spellStart"/>
+      <w:r>
+        <w:rPr>
+          <w:b/>
+          <w:highlight w:val="yellow"/>
+          <w:u w:val="single"/>
+        </w:rPr>
+        <w:t>Algo</w:t>
+      </w:r>
+      <w:proofErr w:type="spellEnd"/>
+      <w:r>
+        <w:rPr>
+          <w:b/>
+          <w:highlight w:val="yellow"/>
+          <w:u w:val="single"/>
+        </w:rPr>
+        <w:t>: STARTEXP, STARTFAST</w:t>
+      </w:r>
     </w:p>
     <w:p>
       <w:pPr>
@@ -628,23 +669,23 @@
           <w:b/>
           <w:u w:val="single"/>
         </w:rPr>
+        <w:t>Algo</w:t>
+      </w:r>
+      <w:proofErr w:type="spellEnd"/>
+      <w:r>
+        <w:rPr>
+          <w:b/>
+          <w:u w:val="single"/>
+        </w:rPr>
+        <w:t xml:space="preserve"> to Arduino Messages</w:t>
+      </w:r>
+    </w:p>
+    <w:p>
+      <w:pPr>
+        <w:ind w:left="360"/>
+      </w:pPr>
+      <w:r>
         <w:lastRenderedPageBreak/>
-        <w:t>Algo</w:t>
-      </w:r>
-      <w:proofErr w:type="spellEnd"/>
-      <w:r>
-        <w:rPr>
-          <w:b/>
-          <w:u w:val="single"/>
-        </w:rPr>
-        <w:t xml:space="preserve"> to Arduino Messages</w:t>
-      </w:r>
-    </w:p>
-    <w:p>
-      <w:pPr>
-        <w:ind w:left="360"/>
-      </w:pPr>
-      <w:r>
         <w:t xml:space="preserve">Movement Commands (refer to </w:t>
       </w:r>
       <w:proofErr w:type="spellStart"/>
@@ -1278,7 +1319,7 @@
   <w:abstractNum w:abstractNumId="4" w15:restartNumberingAfterBreak="0">
     <w:nsid w:val="54AC0AAB"/>
     <w:multiLevelType w:val="hybridMultilevel"/>
-    <w:tmpl w:val="530202EE"/>
+    <w:tmpl w:val="62640FF0"/>
     <w:lvl w:ilvl="0" w:tplc="4809000F">
       <w:start w:val="1"/>
       <w:numFmt w:val="decimal"/>
@@ -1502,6 +1543,7 @@
     <w:lsdException w:name="HTML Sample" w:semiHidden="1" w:unhideWhenUsed="1"/>
     <w:lsdException w:name="HTML Typewriter" w:semiHidden="1" w:unhideWhenUsed="1"/>
     <w:lsdException w:name="HTML Variable" w:semiHidden="1" w:unhideWhenUsed="1"/>
+    <w:lsdException w:name="Normal Table" w:semiHidden="1" w:unhideWhenUsed="1"/>
     <w:lsdException w:name="annotation subject" w:semiHidden="1" w:unhideWhenUsed="1"/>
     <w:lsdException w:name="No List" w:semiHidden="1" w:unhideWhenUsed="1"/>
     <w:lsdException w:name="Outline List 1" w:semiHidden="1" w:unhideWhenUsed="1"/>
@@ -1545,8 +1587,10 @@
     <w:lsdException w:name="Table Elegant" w:semiHidden="1" w:unhideWhenUsed="1"/>
     <w:lsdException w:name="Table Professional" w:semiHidden="1" w:unhideWhenUsed="1"/>
     <w:lsdException w:name="Table Subtle 1" w:semiHidden="1" w:unhideWhenUsed="1"/>
+    <w:lsdException w:name="Table Subtle 2" w:semiHidden="1" w:unhideWhenUsed="1"/>
     <w:lsdException w:name="Table Web 1" w:semiHidden="1" w:unhideWhenUsed="1"/>
     <w:lsdException w:name="Table Web 2" w:semiHidden="1" w:unhideWhenUsed="1"/>
+    <w:lsdException w:name="Table Web 3" w:semiHidden="1" w:unhideWhenUsed="1"/>
     <w:lsdException w:name="Balloon Text" w:semiHidden="1" w:unhideWhenUsed="1"/>
     <w:lsdException w:name="Table Grid" w:uiPriority="39"/>
     <w:lsdException w:name="Table Theme" w:semiHidden="1" w:unhideWhenUsed="1"/>
@@ -2149,7 +2193,7 @@
 </file>
 
 <file path=customXml/itemProps1.xml><?xml version="1.0" encoding="utf-8"?>
-<ds:datastoreItem xmlns:ds="http://schemas.openxmlformats.org/officeDocument/2006/customXml" ds:itemID="{D2DB8092-4C08-4078-B10B-AB067590577F}">
+<ds:datastoreItem xmlns:ds="http://schemas.openxmlformats.org/officeDocument/2006/customXml" ds:itemID="{E8AD416F-4BA1-47F3-9237-C50B09420C4D}">
   <ds:schemaRefs>
     <ds:schemaRef ds:uri="http://schemas.openxmlformats.org/officeDocument/2006/bibliography"/>
   </ds:schemaRefs>

</xml_diff>